<commit_message>
Subiendo Laboratorio3, casi finalizado, falta 1 revision
</commit_message>
<xml_diff>
--- a/laboratorios/lab03/informe/ED1 - Laboratorio3, Informe - anietog1,ditrefftzr.docx
+++ b/laboratorios/lab03/informe/ED1 - Laboratorio3, Informe - anietog1,ditrefftzr.docx
@@ -67,7 +67,201 @@
         <w:pStyle w:val="Textoindependiente"/>
       </w:pPr>
     </w:p>
-    <w:p>
+    <w:tbl>
+      <w:tblPr>
+        <w:tblW w:w="0" w:type="auto"/>
+        <w:tblLayout w:type="fixed"/>
+        <w:tblLook w:val="0000" w:firstRow="0" w:lastRow="0" w:firstColumn="0" w:lastColumn="0" w:noHBand="0" w:noVBand="0"/>
+      </w:tblPr>
+      <w:tblGrid>
+        <w:gridCol w:w="4605"/>
+        <w:gridCol w:w="4605"/>
+      </w:tblGrid>
+      <w:tr>
+        <w:tc>
+          <w:tcPr>
+            <w:tcW w:w="4605" w:type="dxa"/>
+            <w:shd w:val="clear" w:color="auto" w:fill="auto"/>
+          </w:tcPr>
+          <w:p>
+            <w:pPr>
+              <w:jc w:val="center"/>
+            </w:pPr>
+            <w:r>
+              <w:rPr>
+                <w:b/>
+                <w:bCs/>
+                <w:szCs w:val="24"/>
+              </w:rPr>
+              <w:t>Agustín Nieto García</w:t>
+            </w:r>
+          </w:p>
+          <w:p>
+            <w:pPr>
+              <w:jc w:val="center"/>
+            </w:pPr>
+            <w:r>
+              <w:rPr>
+                <w:bCs/>
+                <w:szCs w:val="24"/>
+              </w:rPr>
+              <w:t xml:space="preserve">Universidad </w:t>
+            </w:r>
+            <w:proofErr w:type="spellStart"/>
+            <w:r>
+              <w:rPr>
+                <w:bCs/>
+                <w:szCs w:val="24"/>
+              </w:rPr>
+              <w:t>Eafit</w:t>
+            </w:r>
+            <w:proofErr w:type="spellEnd"/>
+          </w:p>
+          <w:p>
+            <w:pPr>
+              <w:jc w:val="center"/>
+            </w:pPr>
+            <w:r>
+              <w:rPr>
+                <w:bCs/>
+                <w:szCs w:val="24"/>
+              </w:rPr>
+              <w:t>Medellín, Colombia</w:t>
+            </w:r>
+          </w:p>
+          <w:p>
+            <w:pPr>
+              <w:jc w:val="center"/>
+            </w:pPr>
+            <w:r>
+              <w:rPr>
+                <w:bCs/>
+                <w:szCs w:val="24"/>
+              </w:rPr>
+              <w:t>anietog1@eafit.edu.co</w:t>
+            </w:r>
+          </w:p>
+          <w:p>
+            <w:pPr>
+              <w:jc w:val="center"/>
+              <w:rPr>
+                <w:b/>
+                <w:bCs/>
+                <w:szCs w:val="24"/>
+              </w:rPr>
+            </w:pPr>
+          </w:p>
+        </w:tc>
+        <w:tc>
+          <w:tcPr>
+            <w:tcW w:w="4605" w:type="dxa"/>
+            <w:shd w:val="clear" w:color="auto" w:fill="auto"/>
+          </w:tcPr>
+          <w:p>
+            <w:pPr>
+              <w:jc w:val="center"/>
+              <w:rPr>
+                <w:b/>
+              </w:rPr>
+            </w:pPr>
+            <w:r>
+              <w:rPr>
+                <w:b/>
+              </w:rPr>
+              <w:t xml:space="preserve">David Immanuel </w:t>
+            </w:r>
+            <w:proofErr w:type="spellStart"/>
+            <w:r>
+              <w:rPr>
+                <w:b/>
+              </w:rPr>
+              <w:t>Trefftz</w:t>
+            </w:r>
+            <w:proofErr w:type="spellEnd"/>
+            <w:r>
+              <w:rPr>
+                <w:b/>
+              </w:rPr>
+              <w:t xml:space="preserve"> Restrepo</w:t>
+            </w:r>
+          </w:p>
+          <w:p>
+            <w:pPr>
+              <w:jc w:val="center"/>
+            </w:pPr>
+            <w:r>
+              <w:rPr>
+                <w:bCs/>
+                <w:szCs w:val="24"/>
+              </w:rPr>
+              <w:t xml:space="preserve">Universidad </w:t>
+            </w:r>
+            <w:proofErr w:type="spellStart"/>
+            <w:r>
+              <w:rPr>
+                <w:bCs/>
+                <w:szCs w:val="24"/>
+              </w:rPr>
+              <w:t>Eafit</w:t>
+            </w:r>
+            <w:proofErr w:type="spellEnd"/>
+          </w:p>
+          <w:p>
+            <w:pPr>
+              <w:jc w:val="center"/>
+            </w:pPr>
+            <w:r>
+              <w:rPr>
+                <w:bCs/>
+                <w:szCs w:val="24"/>
+              </w:rPr>
+              <w:t>Medellín, Colombia</w:t>
+            </w:r>
+          </w:p>
+          <w:p>
+            <w:pPr>
+              <w:jc w:val="center"/>
+            </w:pPr>
+            <w:r>
+              <w:rPr>
+                <w:bCs/>
+                <w:szCs w:val="24"/>
+              </w:rPr>
+              <w:t>ditrefftzr</w:t>
+            </w:r>
+            <w:r>
+              <w:rPr>
+                <w:bCs/>
+                <w:szCs w:val="24"/>
+              </w:rPr>
+              <w:t>@eafit.edu.co</w:t>
+            </w:r>
+          </w:p>
+          <w:p>
+            <w:pPr>
+              <w:jc w:val="center"/>
+              <w:rPr>
+                <w:b/>
+                <w:bCs/>
+                <w:szCs w:val="24"/>
+              </w:rPr>
+            </w:pPr>
+          </w:p>
+        </w:tc>
+      </w:tr>
+    </w:tbl>
+    <w:p>
+      <w:pPr>
+        <w:pStyle w:val="Textoindependiente"/>
+      </w:pPr>
+    </w:p>
+    <w:p>
+      <w:pPr>
+        <w:rPr>
+          <w:b/>
+          <w:bCs/>
+        </w:rPr>
+      </w:pPr>
       <w:r>
         <w:rPr>
           <w:b/>
@@ -84,6 +278,7 @@
         <w:t xml:space="preserve"> Simulacro de preguntas de sustentación de Proyectos</w:t>
       </w:r>
     </w:p>
+    <w:p/>
     <w:p>
       <w:pPr>
         <w:pStyle w:val="Prrafodelista"/>
@@ -136,7 +331,7 @@
       <w:tr>
         <w:tc>
           <w:tcPr>
-            <w:tcW w:w="3020" w:type="dxa"/>
+            <w:tcW w:w="2581" w:type="dxa"/>
           </w:tcPr>
           <w:p>
             <w:pPr>
@@ -151,7 +346,7 @@
         </w:tc>
         <w:tc>
           <w:tcPr>
-            <w:tcW w:w="3020" w:type="dxa"/>
+            <w:tcW w:w="2561" w:type="dxa"/>
           </w:tcPr>
           <w:p>
             <w:pPr>
@@ -175,7 +370,7 @@
         </w:tc>
         <w:tc>
           <w:tcPr>
-            <w:tcW w:w="3020" w:type="dxa"/>
+            <w:tcW w:w="2493" w:type="dxa"/>
           </w:tcPr>
           <w:p>
             <w:pPr>
@@ -201,7 +396,7 @@
       <w:tr>
         <w:tc>
           <w:tcPr>
-            <w:tcW w:w="3020" w:type="dxa"/>
+            <w:tcW w:w="2581" w:type="dxa"/>
           </w:tcPr>
           <w:p>
             <w:pPr>
@@ -239,7 +434,7 @@
         </w:tc>
         <w:tc>
           <w:tcPr>
-            <w:tcW w:w="3020" w:type="dxa"/>
+            <w:tcW w:w="2561" w:type="dxa"/>
           </w:tcPr>
           <w:p>
             <w:pPr>
@@ -253,7 +448,7 @@
         </w:tc>
         <w:tc>
           <w:tcPr>
-            <w:tcW w:w="3020" w:type="dxa"/>
+            <w:tcW w:w="2493" w:type="dxa"/>
           </w:tcPr>
           <w:p>
             <w:pPr>
@@ -269,7 +464,7 @@
       <w:tr>
         <w:tc>
           <w:tcPr>
-            <w:tcW w:w="3020" w:type="dxa"/>
+            <w:tcW w:w="2581" w:type="dxa"/>
           </w:tcPr>
           <w:p>
             <w:pPr>
@@ -307,7 +502,7 @@
         </w:tc>
         <w:tc>
           <w:tcPr>
-            <w:tcW w:w="3020" w:type="dxa"/>
+            <w:tcW w:w="2561" w:type="dxa"/>
           </w:tcPr>
           <w:p>
             <w:pPr>
@@ -321,7 +516,7 @@
         </w:tc>
         <w:tc>
           <w:tcPr>
-            <w:tcW w:w="3020" w:type="dxa"/>
+            <w:tcW w:w="2493" w:type="dxa"/>
           </w:tcPr>
           <w:p>
             <w:pPr>
@@ -337,7 +532,7 @@
       <w:tr>
         <w:tc>
           <w:tcPr>
-            <w:tcW w:w="3020" w:type="dxa"/>
+            <w:tcW w:w="2581" w:type="dxa"/>
           </w:tcPr>
           <w:p>
             <w:pPr>
@@ -375,7 +570,7 @@
         </w:tc>
         <w:tc>
           <w:tcPr>
-            <w:tcW w:w="3020" w:type="dxa"/>
+            <w:tcW w:w="2561" w:type="dxa"/>
           </w:tcPr>
           <w:p>
             <w:pPr>
@@ -389,7 +584,7 @@
         </w:tc>
         <w:tc>
           <w:tcPr>
-            <w:tcW w:w="3020" w:type="dxa"/>
+            <w:tcW w:w="2493" w:type="dxa"/>
           </w:tcPr>
           <w:p>
             <w:pPr>
@@ -405,7 +600,7 @@
       <w:tr>
         <w:tc>
           <w:tcPr>
-            <w:tcW w:w="3020" w:type="dxa"/>
+            <w:tcW w:w="2581" w:type="dxa"/>
           </w:tcPr>
           <w:p>
             <w:pPr>
@@ -427,7 +622,7 @@
         </w:tc>
         <w:tc>
           <w:tcPr>
-            <w:tcW w:w="3020" w:type="dxa"/>
+            <w:tcW w:w="2561" w:type="dxa"/>
           </w:tcPr>
           <w:p>
             <w:pPr>
@@ -449,7 +644,7 @@
         </w:tc>
         <w:tc>
           <w:tcPr>
-            <w:tcW w:w="3020" w:type="dxa"/>
+            <w:tcW w:w="2493" w:type="dxa"/>
           </w:tcPr>
           <w:p>
             <w:pPr>
@@ -463,6 +658,7 @@
         </w:tc>
       </w:tr>
     </w:tbl>
+    <w:p/>
     <w:p>
       <w:pPr>
         <w:pStyle w:val="Prrafodelista"/>
@@ -501,6 +697,237 @@
         <w:pStyle w:val="Prrafodelista"/>
         <w:ind w:left="1425"/>
       </w:pPr>
+      <w:r>
+        <w:t xml:space="preserve">El problema es el siguiente: el teclado está dañado y se presionan solas las teclas ‘inicio’ y ‘fin’ representadas como ‘[‘ y ‘]’ respectivamente, que generan que lo que se digite quede desordenado, así, al entregarnos un </w:t>
+      </w:r>
+      <w:proofErr w:type="spellStart"/>
+      <w:r>
+        <w:t>String</w:t>
+      </w:r>
+      <w:proofErr w:type="spellEnd"/>
+      <w:r>
+        <w:t xml:space="preserve"> de solo letras, ‘[‘, ‘]’ y ‘_’, nos solicitan retornar lo que realmente quedó escrito si sabemos que la tecla ‘inicio’ manda el texto posterior al inicio del </w:t>
+      </w:r>
+      <w:proofErr w:type="spellStart"/>
+      <w:r>
+        <w:t>String</w:t>
+      </w:r>
+      <w:proofErr w:type="spellEnd"/>
+      <w:r>
+        <w:t xml:space="preserve"> y la tecla ‘fin’ manda el texto posterior al final del </w:t>
+      </w:r>
+      <w:proofErr w:type="spellStart"/>
+      <w:r>
+        <w:t>String</w:t>
+      </w:r>
+      <w:proofErr w:type="spellEnd"/>
+      <w:r>
+        <w:t xml:space="preserve">. La función </w:t>
+      </w:r>
+      <w:proofErr w:type="spellStart"/>
+      <w:proofErr w:type="gramStart"/>
+      <w:r>
+        <w:t>brokenKeyboard</w:t>
+      </w:r>
+      <w:proofErr w:type="spellEnd"/>
+      <w:r>
+        <w:t>(</w:t>
+      </w:r>
+      <w:proofErr w:type="gramEnd"/>
+      <w:r>
+        <w:t xml:space="preserve">) es la solución a este problema, que recibe un </w:t>
+      </w:r>
+      <w:proofErr w:type="spellStart"/>
+      <w:r>
+        <w:t>String</w:t>
+      </w:r>
+      <w:proofErr w:type="spellEnd"/>
+      <w:r>
+        <w:t xml:space="preserve"> y retorna una </w:t>
+      </w:r>
+      <w:proofErr w:type="spellStart"/>
+      <w:r>
+        <w:t>LinkedList</w:t>
+      </w:r>
+      <w:proofErr w:type="spellEnd"/>
+      <w:r>
+        <w:t xml:space="preserve"> de </w:t>
+      </w:r>
+      <w:proofErr w:type="spellStart"/>
+      <w:r>
+        <w:t>StringBuilders</w:t>
+      </w:r>
+      <w:proofErr w:type="spellEnd"/>
+      <w:r>
+        <w:t xml:space="preserve"> y esto se debe a que requiere de adiciones múltiples en diferentes partes de un </w:t>
+      </w:r>
+      <w:proofErr w:type="spellStart"/>
+      <w:r>
+        <w:t>String</w:t>
+      </w:r>
+      <w:proofErr w:type="spellEnd"/>
+      <w:r>
+        <w:t>. De la siguiente manera:</w:t>
+      </w:r>
+    </w:p>
+    <w:p>
+      <w:pPr>
+        <w:pStyle w:val="Prrafodelista"/>
+        <w:ind w:left="1425"/>
+      </w:pPr>
+    </w:p>
+    <w:p>
+      <w:pPr>
+        <w:pStyle w:val="Prrafodelista"/>
+        <w:numPr>
+          <w:ilvl w:val="0"/>
+          <w:numId w:val="10"/>
+        </w:numPr>
+      </w:pPr>
+      <w:r>
+        <w:t xml:space="preserve">Inicia en la posición 0 del </w:t>
+      </w:r>
+      <w:proofErr w:type="spellStart"/>
+      <w:r>
+        <w:t>LinkedList</w:t>
+      </w:r>
+      <w:proofErr w:type="spellEnd"/>
+      <w:r>
+        <w:t>.</w:t>
+      </w:r>
+    </w:p>
+    <w:p>
+      <w:pPr>
+        <w:pStyle w:val="Prrafodelista"/>
+        <w:numPr>
+          <w:ilvl w:val="0"/>
+          <w:numId w:val="10"/>
+        </w:numPr>
+      </w:pPr>
+      <w:r>
+        <w:t xml:space="preserve">Va sumando 1 a 1 los caracteres del </w:t>
+      </w:r>
+      <w:proofErr w:type="spellStart"/>
+      <w:r>
+        <w:t>String</w:t>
+      </w:r>
+      <w:proofErr w:type="spellEnd"/>
+      <w:r>
+        <w:t xml:space="preserve"> a un </w:t>
+      </w:r>
+      <w:proofErr w:type="spellStart"/>
+      <w:r>
+        <w:t>StringBuilder</w:t>
+      </w:r>
+      <w:proofErr w:type="spellEnd"/>
+      <w:r>
+        <w:t xml:space="preserve">, hasta encontrarse con un corchete o llegar al final del </w:t>
+      </w:r>
+      <w:proofErr w:type="spellStart"/>
+      <w:r>
+        <w:t>String</w:t>
+      </w:r>
+      <w:proofErr w:type="spellEnd"/>
+      <w:r>
+        <w:t xml:space="preserve">. (Si llega al final del </w:t>
+      </w:r>
+      <w:proofErr w:type="spellStart"/>
+      <w:r>
+        <w:t>String</w:t>
+      </w:r>
+      <w:proofErr w:type="spellEnd"/>
+      <w:r>
+        <w:t xml:space="preserve">, agrega el </w:t>
+      </w:r>
+      <w:proofErr w:type="spellStart"/>
+      <w:r>
+        <w:t>StringBuilder</w:t>
+      </w:r>
+      <w:proofErr w:type="spellEnd"/>
+      <w:r>
+        <w:t xml:space="preserve"> a la posición en que se hallaba.</w:t>
+      </w:r>
+    </w:p>
+    <w:p>
+      <w:pPr>
+        <w:pStyle w:val="Prrafodelista"/>
+        <w:numPr>
+          <w:ilvl w:val="0"/>
+          <w:numId w:val="10"/>
+        </w:numPr>
+      </w:pPr>
+      <w:r>
+        <w:t xml:space="preserve">Al encontrarse con un corchete, agrega el </w:t>
+      </w:r>
+      <w:proofErr w:type="spellStart"/>
+      <w:r>
+        <w:t>StringBuilder</w:t>
+      </w:r>
+      <w:proofErr w:type="spellEnd"/>
+      <w:r>
+        <w:t xml:space="preserve"> en la posición en que se hallaba dentro de la </w:t>
+      </w:r>
+      <w:proofErr w:type="spellStart"/>
+      <w:r>
+        <w:t>LinkedList</w:t>
+      </w:r>
+      <w:proofErr w:type="spellEnd"/>
+      <w:r>
+        <w:t xml:space="preserve"> y determina a qué posición agregará los siguientes caracteres: si es ‘[‘, </w:t>
+      </w:r>
+      <w:r>
+        <w:lastRenderedPageBreak/>
+        <w:t>entonces al inicio, si es ‘]’, entonces al final. Continúa con el carácter que iba después del corchete y vuelve al paso 2.</w:t>
+      </w:r>
+    </w:p>
+    <w:p>
+      <w:pPr>
+        <w:pStyle w:val="Prrafodelista"/>
+        <w:numPr>
+          <w:ilvl w:val="0"/>
+          <w:numId w:val="10"/>
+        </w:numPr>
+      </w:pPr>
+      <w:r>
+        <w:t xml:space="preserve">Al final, se retorna la </w:t>
+      </w:r>
+      <w:proofErr w:type="spellStart"/>
+      <w:r>
+        <w:t>LinkedList</w:t>
+      </w:r>
+      <w:proofErr w:type="spellEnd"/>
+      <w:r>
+        <w:t xml:space="preserve"> con todos los </w:t>
+      </w:r>
+      <w:proofErr w:type="spellStart"/>
+      <w:r>
+        <w:t>StringBuilders</w:t>
+      </w:r>
+      <w:proofErr w:type="spellEnd"/>
+      <w:r>
+        <w:t xml:space="preserve"> y para conocer el resultado solo hace falta un ciclo </w:t>
+      </w:r>
+      <w:proofErr w:type="spellStart"/>
+      <w:proofErr w:type="gramStart"/>
+      <w:r>
+        <w:t>forEach</w:t>
+      </w:r>
+      <w:proofErr w:type="spellEnd"/>
+      <w:r>
+        <w:t>(</w:t>
+      </w:r>
+      <w:proofErr w:type="gramEnd"/>
+      <w:r>
+        <w:t xml:space="preserve">) que imprima 1 a 1 los </w:t>
+      </w:r>
+      <w:proofErr w:type="spellStart"/>
+      <w:r>
+        <w:t>StringBuilders</w:t>
+      </w:r>
+      <w:proofErr w:type="spellEnd"/>
+      <w:r>
+        <w:t xml:space="preserve"> dentro de ella.</w:t>
+      </w:r>
     </w:p>
     <w:p>
       <w:pPr>
@@ -715,7 +1142,13 @@
         <w:t>O(n)</w:t>
       </w:r>
       <w:r>
-        <w:t xml:space="preserve"> -&gt; El procesamiento de cada línea.</w:t>
+        <w:t xml:space="preserve"> -&gt; El procesamiento de cada línea</w:t>
+      </w:r>
+      <w:r>
+        <w:t xml:space="preserve"> + la respuesta</w:t>
+      </w:r>
+      <w:r>
+        <w:t>.</w:t>
       </w:r>
     </w:p>
     <w:p>
@@ -801,10 +1234,22 @@
         <w:t xml:space="preserve"> </w:t>
       </w:r>
       <w:r>
-        <w:t>n corresponde a la cantidad de caracteres en la línea.</w:t>
-      </w:r>
-      <w:bookmarkStart w:id="0" w:name="_GoBack"/>
-      <w:bookmarkEnd w:id="0"/>
+        <w:t>n corresponde a la ca</w:t>
+      </w:r>
+      <w:r>
+        <w:t xml:space="preserve">ntidad de caracteres en el </w:t>
+      </w:r>
+      <w:proofErr w:type="spellStart"/>
+      <w:r>
+        <w:t>String</w:t>
+      </w:r>
+      <w:proofErr w:type="spellEnd"/>
+      <w:r>
+        <w:t xml:space="preserve"> dado</w:t>
+      </w:r>
+      <w:r>
+        <w:t>.</w:t>
+      </w:r>
     </w:p>
     <w:p>
       <w:pPr>
@@ -824,7 +1269,15 @@
         <w:t xml:space="preserve"> </w:t>
       </w:r>
       <w:r>
-        <w:t>(en los preparativos) n corresponde al tamaño del arreglo.</w:t>
+        <w:t>(en los preparativos) n corresponde al tamaño del arreglo</w:t>
+      </w:r>
+      <w:r>
+        <w:t>, pero después el O(1) se debe a que lo único necesario es realizar una resta</w:t>
+      </w:r>
+      <w:bookmarkStart w:id="0" w:name="_GoBack"/>
+      <w:bookmarkEnd w:id="0"/>
+      <w:r>
+        <w:t>.</w:t>
       </w:r>
     </w:p>
     <w:p>
@@ -953,7 +1406,6 @@
       <w:proofErr w:type="spellStart"/>
       <w:proofErr w:type="gramStart"/>
       <w:r>
-        <w:lastRenderedPageBreak/>
         <w:t>q.remove</w:t>
       </w:r>
       <w:proofErr w:type="spellEnd"/>
@@ -2236,6 +2688,92 @@
     </w:lvl>
   </w:abstractNum>
   <w:abstractNum w:abstractNumId="5" w15:restartNumberingAfterBreak="0">
+    <w:nsid w:val="41AF1F76"/>
+    <w:multiLevelType w:val="hybridMultilevel"/>
+    <w:tmpl w:val="3632A092"/>
+    <w:lvl w:ilvl="0" w:tplc="240A000F">
+      <w:start w:val="1"/>
+      <w:numFmt w:val="decimal"/>
+      <w:lvlText w:val="%1."/>
+      <w:lvlJc w:val="left"/>
+      <w:pPr>
+        <w:ind w:left="2145" w:hanging="360"/>
+      </w:pPr>
+    </w:lvl>
+    <w:lvl w:ilvl="1" w:tplc="240A0019" w:tentative="1">
+      <w:start w:val="1"/>
+      <w:numFmt w:val="lowerLetter"/>
+      <w:lvlText w:val="%2."/>
+      <w:lvlJc w:val="left"/>
+      <w:pPr>
+        <w:ind w:left="2865" w:hanging="360"/>
+      </w:pPr>
+    </w:lvl>
+    <w:lvl w:ilvl="2" w:tplc="240A001B" w:tentative="1">
+      <w:start w:val="1"/>
+      <w:numFmt w:val="lowerRoman"/>
+      <w:lvlText w:val="%3."/>
+      <w:lvlJc w:val="right"/>
+      <w:pPr>
+        <w:ind w:left="3585" w:hanging="180"/>
+      </w:pPr>
+    </w:lvl>
+    <w:lvl w:ilvl="3" w:tplc="240A000F" w:tentative="1">
+      <w:start w:val="1"/>
+      <w:numFmt w:val="decimal"/>
+      <w:lvlText w:val="%4."/>
+      <w:lvlJc w:val="left"/>
+      <w:pPr>
+        <w:ind w:left="4305" w:hanging="360"/>
+      </w:pPr>
+    </w:lvl>
+    <w:lvl w:ilvl="4" w:tplc="240A0019" w:tentative="1">
+      <w:start w:val="1"/>
+      <w:numFmt w:val="lowerLetter"/>
+      <w:lvlText w:val="%5."/>
+      <w:lvlJc w:val="left"/>
+      <w:pPr>
+        <w:ind w:left="5025" w:hanging="360"/>
+      </w:pPr>
+    </w:lvl>
+    <w:lvl w:ilvl="5" w:tplc="240A001B" w:tentative="1">
+      <w:start w:val="1"/>
+      <w:numFmt w:val="lowerRoman"/>
+      <w:lvlText w:val="%6."/>
+      <w:lvlJc w:val="right"/>
+      <w:pPr>
+        <w:ind w:left="5745" w:hanging="180"/>
+      </w:pPr>
+    </w:lvl>
+    <w:lvl w:ilvl="6" w:tplc="240A000F" w:tentative="1">
+      <w:start w:val="1"/>
+      <w:numFmt w:val="decimal"/>
+      <w:lvlText w:val="%7."/>
+      <w:lvlJc w:val="left"/>
+      <w:pPr>
+        <w:ind w:left="6465" w:hanging="360"/>
+      </w:pPr>
+    </w:lvl>
+    <w:lvl w:ilvl="7" w:tplc="240A0019" w:tentative="1">
+      <w:start w:val="1"/>
+      <w:numFmt w:val="lowerLetter"/>
+      <w:lvlText w:val="%8."/>
+      <w:lvlJc w:val="left"/>
+      <w:pPr>
+        <w:ind w:left="7185" w:hanging="360"/>
+      </w:pPr>
+    </w:lvl>
+    <w:lvl w:ilvl="8" w:tplc="240A001B" w:tentative="1">
+      <w:start w:val="1"/>
+      <w:numFmt w:val="lowerRoman"/>
+      <w:lvlText w:val="%9."/>
+      <w:lvlJc w:val="right"/>
+      <w:pPr>
+        <w:ind w:left="7905" w:hanging="180"/>
+      </w:pPr>
+    </w:lvl>
+  </w:abstractNum>
+  <w:abstractNum w:abstractNumId="6" w15:restartNumberingAfterBreak="0">
     <w:nsid w:val="41DE34A2"/>
     <w:multiLevelType w:val="hybridMultilevel"/>
     <w:tmpl w:val="BAD4DBFA"/>
@@ -2321,7 +2859,7 @@
       </w:pPr>
     </w:lvl>
   </w:abstractNum>
-  <w:abstractNum w:abstractNumId="6" w15:restartNumberingAfterBreak="0">
+  <w:abstractNum w:abstractNumId="7" w15:restartNumberingAfterBreak="0">
     <w:nsid w:val="6CD50891"/>
     <w:multiLevelType w:val="multilevel"/>
     <w:tmpl w:val="00000003"/>
@@ -2463,7 +3001,7 @@
       </w:rPr>
     </w:lvl>
   </w:abstractNum>
-  <w:abstractNum w:abstractNumId="7" w15:restartNumberingAfterBreak="0">
+  <w:abstractNum w:abstractNumId="8" w15:restartNumberingAfterBreak="0">
     <w:nsid w:val="71C01629"/>
     <w:multiLevelType w:val="hybridMultilevel"/>
     <w:tmpl w:val="A71685EA"/>
@@ -2549,7 +3087,7 @@
       </w:pPr>
     </w:lvl>
   </w:abstractNum>
-  <w:abstractNum w:abstractNumId="8" w15:restartNumberingAfterBreak="0">
+  <w:abstractNum w:abstractNumId="9" w15:restartNumberingAfterBreak="0">
     <w:nsid w:val="778A348B"/>
     <w:multiLevelType w:val="hybridMultilevel"/>
     <w:tmpl w:val="ED4AE950"/>
@@ -2642,7 +3180,7 @@
     <w:abstractNumId w:val="1"/>
   </w:num>
   <w:num w:numId="3">
-    <w:abstractNumId w:val="6"/>
+    <w:abstractNumId w:val="7"/>
   </w:num>
   <w:num w:numId="4">
     <w:abstractNumId w:val="3"/>
@@ -2651,16 +3189,19 @@
     <w:abstractNumId w:val="4"/>
   </w:num>
   <w:num w:numId="6">
+    <w:abstractNumId w:val="9"/>
+  </w:num>
+  <w:num w:numId="7">
     <w:abstractNumId w:val="8"/>
   </w:num>
-  <w:num w:numId="7">
-    <w:abstractNumId w:val="7"/>
-  </w:num>
   <w:num w:numId="8">
-    <w:abstractNumId w:val="5"/>
+    <w:abstractNumId w:val="6"/>
   </w:num>
   <w:num w:numId="9">
     <w:abstractNumId w:val="2"/>
+  </w:num>
+  <w:num w:numId="10">
+    <w:abstractNumId w:val="5"/>
   </w:num>
 </w:numbering>
 </file>

</xml_diff>